<commit_message>
[docs]: laboratory 2 repository seperate & reading 3 upload
</commit_message>
<xml_diff>
--- a/laboratory/lab3/docs/report3.docx
+++ b/laboratory/lab3/docs/report3.docx
@@ -41,8 +41,30 @@
           <w:rFonts w:ascii="Times New Roman" w:hAnsi="Times New Roman" w:cs="Times New Roman"/>
           <w:b/>
           <w:bCs/>
-        </w:rPr>
-      </w:pPr>
+          <w:sz w:val="30"/>
+          <w:szCs w:val="30"/>
+        </w:rPr>
+      </w:pPr>
+    </w:p>
+    <w:p>
+      <w:pPr>
+        <w:jc w:val="both"/>
+        <w:rPr>
+          <w:rFonts w:ascii="Times New Roman" w:hAnsi="Times New Roman" w:cs="Times New Roman"/>
+        </w:rPr>
+      </w:pPr>
+      <w:r>
+        <w:rPr>
+          <w:rFonts w:ascii="Times New Roman" w:hAnsi="Times New Roman" w:cs="Times New Roman"/>
+        </w:rPr>
+        <w:t>Group</w:t>
+      </w:r>
+      <w:r>
+        <w:rPr>
+          <w:rFonts w:ascii="Times New Roman" w:hAnsi="Times New Roman" w:cs="Times New Roman"/>
+        </w:rPr>
+        <w:t xml:space="preserve"> 15: Jeong Hoon Choi, Viraj Bansalm, Chih-Yun Pai</w:t>
+      </w:r>
     </w:p>
     <w:p>
       <w:pPr>
@@ -53,11 +75,22 @@
           <w:bCs/>
         </w:rPr>
       </w:pPr>
-      <w:r>
+    </w:p>
+    <w:p>
+      <w:pPr>
+        <w:jc w:val="center"/>
         <w:rPr>
           <w:rFonts w:ascii="Times New Roman" w:hAnsi="Times New Roman" w:cs="Times New Roman"/>
           <w:b/>
           <w:bCs/>
+        </w:rPr>
+      </w:pPr>
+      <w:r>
+        <w:rPr>
+          <w:rFonts w:ascii="Times New Roman" w:hAnsi="Times New Roman" w:cs="Times New Roman"/>
+          <w:b/>
+          <w:bCs/>
+          <w:noProof/>
         </w:rPr>
         <w:drawing>
           <wp:inline distT="0" distB="0" distL="0" distR="0" wp14:anchorId="6DC3DDBA" wp14:editId="78B0828E">
@@ -75,7 +108,7 @@
                     <pic:cNvPicPr/>
                   </pic:nvPicPr>
                   <pic:blipFill>
-                    <a:blip r:embed="rId7"/>
+                    <a:blip r:embed="rId8"/>
                     <a:stretch>
                       <a:fillRect/>
                     </a:stretch>
@@ -101,29 +134,36 @@
         <w:jc w:val="both"/>
         <w:rPr>
           <w:rFonts w:ascii="Times New Roman" w:hAnsi="Times New Roman" w:cs="Times New Roman"/>
-        </w:rPr>
-      </w:pPr>
-      <w:hyperlink r:id="rId8" w:history="1">
+          <w:lang w:eastAsia="ko-KR"/>
+        </w:rPr>
+      </w:pPr>
+      <w:r>
+        <w:rPr>
+          <w:rFonts w:ascii="Times New Roman" w:hAnsi="Times New Roman" w:cs="Times New Roman"/>
+        </w:rPr>
+        <w:t xml:space="preserve">Jeong Hoon Choi: </w:t>
+      </w:r>
+      <w:hyperlink r:id="rId9" w:history="1">
         <w:r>
           <w:rPr>
             <w:rStyle w:val="Hyperlink"/>
             <w:rFonts w:ascii="Times New Roman" w:hAnsi="Times New Roman" w:cs="Times New Roman"/>
           </w:rPr>
-          <w:t>https://github.com/csian98/mp-cuda-performanc</w:t>
+          <w:t>https://github.com/csian98/mp-cuda-performance-</w:t>
         </w:r>
         <w:r>
           <w:rPr>
             <w:rStyle w:val="Hyperlink"/>
             <w:rFonts w:ascii="Times New Roman" w:hAnsi="Times New Roman" w:cs="Times New Roman"/>
           </w:rPr>
-          <w:t>e</w:t>
+          <w:t>a</w:t>
         </w:r>
         <w:r>
           <w:rPr>
             <w:rStyle w:val="Hyperlink"/>
             <w:rFonts w:ascii="Times New Roman" w:hAnsi="Times New Roman" w:cs="Times New Roman"/>
           </w:rPr>
-          <w:t>-analyze</w:t>
+          <w:t>nalyze</w:t>
         </w:r>
       </w:hyperlink>
     </w:p>
@@ -131,6 +171,88 @@
       <w:pPr>
         <w:rPr>
           <w:rFonts w:ascii="Times New Roman" w:hAnsi="Times New Roman" w:cs="Times New Roman"/>
+        </w:rPr>
+      </w:pPr>
+      <w:r>
+        <w:rPr>
+          <w:rFonts w:ascii="Times New Roman" w:hAnsi="Times New Roman" w:cs="Times New Roman"/>
+        </w:rPr>
+        <w:t xml:space="preserve">Viraj Bansalm: </w:t>
+      </w:r>
+      <w:hyperlink r:id="rId10" w:tgtFrame="_blank" w:tooltip="https://github.com/SlyShot42/cuda-matmul-conv-bench.git" w:history="1">
+        <w:r>
+          <w:rPr>
+            <w:rStyle w:val="Hyperlink"/>
+            <w:rFonts w:ascii="Times New Roman" w:hAnsi="Times New Roman" w:cs="Times New Roman"/>
+            <w:bdr w:val="none" w:sz="0" w:space="0" w:color="auto" w:frame="1"/>
+          </w:rPr>
+          <w:t>https://github.com/SlyShot42/cuda-matmul-conv-bench</w:t>
+        </w:r>
+        <w:r>
+          <w:rPr>
+            <w:rStyle w:val="Hyperlink"/>
+            <w:rFonts w:ascii="Times New Roman" w:hAnsi="Times New Roman" w:cs="Times New Roman"/>
+            <w:bdr w:val="none" w:sz="0" w:space="0" w:color="auto" w:frame="1"/>
+          </w:rPr>
+          <w:t>.</w:t>
+        </w:r>
+        <w:r>
+          <w:rPr>
+            <w:rStyle w:val="Hyperlink"/>
+            <w:rFonts w:ascii="Times New Roman" w:hAnsi="Times New Roman" w:cs="Times New Roman"/>
+            <w:bdr w:val="none" w:sz="0" w:space="0" w:color="auto" w:frame="1"/>
+          </w:rPr>
+          <w:t>git</w:t>
+        </w:r>
+      </w:hyperlink>
+    </w:p>
+    <w:p>
+      <w:pPr>
+        <w:rPr>
+          <w:rFonts w:ascii="Times New Roman" w:hAnsi="Times New Roman" w:cs="Times New Roman"/>
+        </w:rPr>
+      </w:pPr>
+      <w:r>
+        <w:rPr>
+          <w:rFonts w:ascii="Times New Roman" w:hAnsi="Times New Roman" w:cs="Times New Roman"/>
+        </w:rPr>
+        <w:t xml:space="preserve">Chih-Yun Pai: </w:t>
+      </w:r>
+      <w:hyperlink r:id="rId11" w:history="1">
+        <w:r>
+          <w:rPr>
+            <w:rStyle w:val="Hyperlink"/>
+            <w:rFonts w:ascii="Times New Roman" w:hAnsi="Times New Roman" w:cs="Times New Roman"/>
+          </w:rPr>
+          <w:t>https://github.com/Howard-Pai/DSCI-560-Data-Science-practicum/tree/main/Lab3</w:t>
+        </w:r>
+      </w:hyperlink>
+    </w:p>
+    <w:p>
+      <w:pPr>
+        <w:rPr>
+          <w:rFonts w:ascii="Times New Roman" w:hAnsi="Times New Roman" w:cs="Times New Roman"/>
+        </w:rPr>
+      </w:pPr>
+    </w:p>
+    <w:p>
+      <w:pPr>
+        <w:rPr>
+          <w:lang w:eastAsia="ko-KR"/>
+        </w:rPr>
+      </w:pPr>
+      <w:r>
+        <w:rPr>
+          <w:lang w:eastAsia="ko-KR"/>
+        </w:rPr>
+        <w:t>This week, we will each use our own repositories and share all the repository URLs. The example code below uses Jeong Hoon Choi's GitHub code.</w:t>
+      </w:r>
+    </w:p>
+    <w:p>
+      <w:pPr>
+        <w:jc w:val="both"/>
+        <w:rPr>
+          <w:rFonts w:ascii="Times New Roman" w:hAnsi="Times New Roman" w:cs="Times New Roman"/>
           <w:b/>
           <w:bCs/>
         </w:rPr>
@@ -140,35 +262,9 @@
           <w:rFonts w:ascii="Times New Roman" w:hAnsi="Times New Roman" w:cs="Times New Roman"/>
           <w:b/>
           <w:bCs/>
-        </w:rPr>
-        <w:br w:type="page"/>
-      </w:r>
-    </w:p>
-    <w:p>
-      <w:pPr>
-        <w:jc w:val="both"/>
-        <w:rPr>
-          <w:rFonts w:ascii="Times New Roman" w:hAnsi="Times New Roman" w:cs="Times New Roman"/>
-          <w:b/>
-          <w:bCs/>
-        </w:rPr>
-      </w:pPr>
-    </w:p>
-    <w:p>
-      <w:pPr>
-        <w:jc w:val="both"/>
-        <w:rPr>
-          <w:rFonts w:ascii="Times New Roman" w:hAnsi="Times New Roman" w:cs="Times New Roman"/>
-          <w:b/>
-          <w:bCs/>
-        </w:rPr>
-      </w:pPr>
-      <w:r>
-        <w:rPr>
-          <w:rFonts w:ascii="Times New Roman" w:hAnsi="Times New Roman" w:cs="Times New Roman"/>
-          <w:b/>
-          <w:bCs/>
-        </w:rPr>
+          <w:noProof/>
+        </w:rPr>
+        <w:lastRenderedPageBreak/>
         <w:drawing>
           <wp:inline distT="0" distB="0" distL="0" distR="0" wp14:anchorId="5F31DD6C" wp14:editId="0CF4D881">
             <wp:extent cx="5943600" cy="3223260"/>
@@ -185,7 +281,7 @@
                     <pic:cNvPicPr/>
                   </pic:nvPicPr>
                   <pic:blipFill>
-                    <a:blip r:embed="rId9"/>
+                    <a:blip r:embed="rId12"/>
                     <a:stretch>
                       <a:fillRect/>
                     </a:stretch>
@@ -230,6 +326,7 @@
           <w:rFonts w:ascii="Times New Roman" w:hAnsi="Times New Roman" w:cs="Times New Roman"/>
           <w:b/>
           <w:bCs/>
+          <w:noProof/>
         </w:rPr>
         <w:drawing>
           <wp:inline distT="0" distB="0" distL="0" distR="0" wp14:anchorId="662E5DAB" wp14:editId="186A4847">
@@ -247,7 +344,7 @@
                     <pic:cNvPicPr/>
                   </pic:nvPicPr>
                   <pic:blipFill>
-                    <a:blip r:embed="rId10"/>
+                    <a:blip r:embed="rId13"/>
                     <a:stretch>
                       <a:fillRect/>
                     </a:stretch>
@@ -323,6 +420,7 @@
       <w:r>
         <w:rPr>
           <w:rFonts w:ascii="Times New Roman" w:hAnsi="Times New Roman" w:cs="Times New Roman"/>
+          <w:noProof/>
         </w:rPr>
         <w:lastRenderedPageBreak/>
         <w:drawing>
@@ -341,7 +439,7 @@
                     <pic:cNvPicPr/>
                   </pic:nvPicPr>
                   <pic:blipFill>
-                    <a:blip r:embed="rId11"/>
+                    <a:blip r:embed="rId14"/>
                     <a:stretch>
                       <a:fillRect/>
                     </a:stretch>
@@ -415,7 +513,7 @@
           <w:lang w:eastAsia="ko-KR"/>
         </w:rPr>
       </w:pPr>
-      <w:hyperlink r:id="rId12" w:history="1">
+      <w:hyperlink r:id="rId15" w:history="1">
         <w:r>
           <w:rPr>
             <w:rStyle w:val="Hyperlink"/>
@@ -446,6 +544,7 @@
       <w:r>
         <w:rPr>
           <w:rFonts w:ascii="Times New Roman" w:hAnsi="Times New Roman" w:cs="Times New Roman"/>
+          <w:noProof/>
           <w:lang w:eastAsia="ko-KR"/>
         </w:rPr>
         <w:drawing>
@@ -464,7 +563,7 @@
                     <pic:cNvPicPr/>
                   </pic:nvPicPr>
                   <pic:blipFill>
-                    <a:blip r:embed="rId13"/>
+                    <a:blip r:embed="rId16"/>
                     <a:stretch>
                       <a:fillRect/>
                     </a:stretch>
@@ -553,6 +652,7 @@
       <w:r>
         <w:rPr>
           <w:rFonts w:ascii="Times New Roman" w:hAnsi="Times New Roman" w:cs="Times New Roman"/>
+          <w:noProof/>
           <w:lang w:eastAsia="ko-KR"/>
         </w:rPr>
         <w:drawing>
@@ -571,7 +671,7 @@
                     <pic:cNvPicPr/>
                   </pic:nvPicPr>
                   <pic:blipFill>
-                    <a:blip r:embed="rId14"/>
+                    <a:blip r:embed="rId17"/>
                     <a:stretch>
                       <a:fillRect/>
                     </a:stretch>
@@ -706,6 +806,7 @@
       <w:r>
         <w:rPr>
           <w:rFonts w:ascii="Times New Roman" w:hAnsi="Times New Roman" w:cs="Times New Roman"/>
+          <w:noProof/>
           <w:lang w:eastAsia="ko-KR"/>
         </w:rPr>
         <w:drawing>
@@ -724,7 +825,7 @@
                     <pic:cNvPicPr/>
                   </pic:nvPicPr>
                   <pic:blipFill>
-                    <a:blip r:embed="rId15"/>
+                    <a:blip r:embed="rId18"/>
                     <a:stretch>
                       <a:fillRect/>
                     </a:stretch>
@@ -832,6 +933,7 @@
       <w:r>
         <w:rPr>
           <w:rFonts w:ascii="Times New Roman" w:hAnsi="Times New Roman" w:cs="Times New Roman"/>
+          <w:noProof/>
           <w:lang w:eastAsia="ko-KR"/>
         </w:rPr>
         <w:drawing>
@@ -850,7 +952,7 @@
                     <pic:cNvPicPr/>
                   </pic:nvPicPr>
                   <pic:blipFill>
-                    <a:blip r:embed="rId16"/>
+                    <a:blip r:embed="rId19"/>
                     <a:stretch>
                       <a:fillRect/>
                     </a:stretch>
@@ -942,6 +1044,7 @@
       <w:r>
         <w:rPr>
           <w:rFonts w:ascii="Times New Roman" w:hAnsi="Times New Roman" w:cs="Times New Roman"/>
+          <w:noProof/>
           <w:lang w:eastAsia="ko-KR"/>
         </w:rPr>
         <w:drawing>
@@ -960,7 +1063,7 @@
                     <pic:cNvPicPr/>
                   </pic:nvPicPr>
                   <pic:blipFill>
-                    <a:blip r:embed="rId17"/>
+                    <a:blip r:embed="rId20"/>
                     <a:stretch>
                       <a:fillRect/>
                     </a:stretch>
@@ -2036,6 +2139,70 @@
       <w:pPr>
         <w:jc w:val="both"/>
         <w:rPr>
+          <w:rFonts w:ascii="Times New Roman" w:hAnsi="Times New Roman" w:cs="Times New Roman"/>
+          <w:lang w:eastAsia="ko-KR"/>
+        </w:rPr>
+      </w:pPr>
+      <w:r>
+        <w:rPr>
+          <w:rFonts w:ascii="Times New Roman" w:hAnsi="Times New Roman" w:cs="Times New Roman"/>
+          <w:lang w:eastAsia="ko-KR"/>
+        </w:rPr>
+        <w:t>Analysis Questions:</w:t>
+      </w:r>
+    </w:p>
+    <w:p>
+      <w:pPr>
+        <w:jc w:val="both"/>
+        <w:rPr>
+          <w:rFonts w:ascii="Times New Roman" w:hAnsi="Times New Roman" w:cs="Times New Roman"/>
+          <w:lang w:eastAsia="ko-KR"/>
+        </w:rPr>
+      </w:pPr>
+      <w:r>
+        <w:rPr>
+          <w:rFonts w:ascii="Times New Roman" w:hAnsi="Times New Roman" w:cs="Times New Roman"/>
+          <w:lang w:eastAsia="ko-KR"/>
+        </w:rPr>
+        <w:t>1. How does performance changes as matrix size increases?</w:t>
+      </w:r>
+    </w:p>
+    <w:p>
+      <w:pPr>
+        <w:jc w:val="both"/>
+        <w:rPr>
+          <w:rFonts w:ascii="Times New Roman" w:hAnsi="Times New Roman" w:cs="Times New Roman"/>
+          <w:lang w:eastAsia="ko-KR"/>
+        </w:rPr>
+      </w:pPr>
+      <w:r>
+        <w:rPr>
+          <w:rFonts w:ascii="Times New Roman" w:hAnsi="Times New Roman" w:cs="Times New Roman"/>
+          <w:lang w:eastAsia="ko-KR"/>
+        </w:rPr>
+        <w:t>CPU calculation increasing O(n^3) exponentially, but GPU calculation time more depend on the copy and load data between host and device.</w:t>
+      </w:r>
+    </w:p>
+    <w:p>
+      <w:pPr>
+        <w:jc w:val="both"/>
+        <w:rPr>
+          <w:rFonts w:ascii="Times New Roman" w:hAnsi="Times New Roman" w:cs="Times New Roman"/>
+          <w:lang w:eastAsia="ko-KR"/>
+        </w:rPr>
+      </w:pPr>
+      <w:r>
+        <w:rPr>
+          <w:rFonts w:ascii="Times New Roman" w:hAnsi="Times New Roman" w:cs="Times New Roman"/>
+          <w:lang w:eastAsia="ko-KR"/>
+        </w:rPr>
+        <w:t>2. At what point does the GPU significantly outperform the CPU?</w:t>
+      </w:r>
+    </w:p>
+    <w:p>
+      <w:pPr>
+        <w:jc w:val="both"/>
+        <w:rPr>
           <w:rFonts w:ascii="Times New Roman" w:hAnsi="Times New Roman" w:cs="Times New Roman" w:hint="eastAsia"/>
           <w:lang w:eastAsia="ko-KR"/>
         </w:rPr>
@@ -2043,6 +2210,302 @@
       <w:r>
         <w:rPr>
           <w:rFonts w:ascii="Times New Roman" w:hAnsi="Times New Roman" w:cs="Times New Roman"/>
+          <w:lang w:eastAsia="ko-KR"/>
+        </w:rPr>
+        <w:t>In the case of single-threaded execution, the CUDA code consistently took more time than the non-</w:t>
+      </w:r>
+      <w:proofErr w:type="spellStart"/>
+      <w:r>
+        <w:rPr>
+          <w:rFonts w:ascii="Times New Roman" w:hAnsi="Times New Roman" w:cs="Times New Roman"/>
+          <w:lang w:eastAsia="ko-KR"/>
+        </w:rPr>
+        <w:t>cuda</w:t>
+      </w:r>
+      <w:proofErr w:type="spellEnd"/>
+      <w:r>
+        <w:rPr>
+          <w:rFonts w:ascii="Times New Roman" w:hAnsi="Times New Roman" w:cs="Times New Roman"/>
+          <w:lang w:eastAsia="ko-KR"/>
+        </w:rPr>
+        <w:t xml:space="preserve"> code, while in the case of </w:t>
+      </w:r>
+      <w:proofErr w:type="spellStart"/>
+      <w:r>
+        <w:rPr>
+          <w:rFonts w:ascii="Times New Roman" w:hAnsi="Times New Roman" w:cs="Times New Roman"/>
+          <w:lang w:eastAsia="ko-KR"/>
+        </w:rPr>
+        <w:t>multi threaded</w:t>
+      </w:r>
+      <w:proofErr w:type="spellEnd"/>
+      <w:r>
+        <w:rPr>
+          <w:rFonts w:ascii="Times New Roman" w:hAnsi="Times New Roman" w:cs="Times New Roman"/>
+          <w:lang w:eastAsia="ko-KR"/>
+        </w:rPr>
+        <w:t xml:space="preserve"> execution, CUDA took less time starting from a size of 1024.</w:t>
+      </w:r>
+    </w:p>
+    <w:p>
+      <w:pPr>
+        <w:jc w:val="both"/>
+        <w:rPr>
+          <w:rFonts w:ascii="Times New Roman" w:hAnsi="Times New Roman" w:cs="Times New Roman"/>
+          <w:lang w:eastAsia="ko-KR"/>
+        </w:rPr>
+      </w:pPr>
+      <w:r>
+        <w:rPr>
+          <w:rFonts w:ascii="Times New Roman" w:hAnsi="Times New Roman" w:cs="Times New Roman"/>
+          <w:lang w:eastAsia="ko-KR"/>
+        </w:rPr>
+        <w:t>3. How much speedup is gained by tiling optimization vs naive CUDA?</w:t>
+      </w:r>
+    </w:p>
+    <w:p>
+      <w:pPr>
+        <w:jc w:val="both"/>
+        <w:rPr>
+          <w:rFonts w:ascii="Times New Roman" w:hAnsi="Times New Roman" w:cs="Times New Roman" w:hint="eastAsia"/>
+          <w:lang w:eastAsia="ko-KR"/>
+        </w:rPr>
+      </w:pPr>
+      <w:r>
+        <w:rPr>
+          <w:rFonts w:ascii="Times New Roman" w:hAnsi="Times New Roman" w:cs="Times New Roman"/>
+          <w:lang w:eastAsia="ko-KR"/>
+        </w:rPr>
+        <w:t>In the size range from 512 to 4096, the naive CUDA implementation consistently took less time. Personally, I believe that bottlenecks in the thread synchronization process likely caused it to take a similar or even longer amount of time.</w:t>
+      </w:r>
+    </w:p>
+    <w:p>
+      <w:pPr>
+        <w:jc w:val="both"/>
+        <w:rPr>
+          <w:rFonts w:ascii="Times New Roman" w:hAnsi="Times New Roman" w:cs="Times New Roman"/>
+          <w:lang w:eastAsia="ko-KR"/>
+        </w:rPr>
+      </w:pPr>
+      <w:r>
+        <w:rPr>
+          <w:rFonts w:ascii="Times New Roman" w:hAnsi="Times New Roman" w:cs="Times New Roman"/>
+          <w:lang w:eastAsia="ko-KR"/>
+        </w:rPr>
+        <w:t xml:space="preserve">4. How close is your optimized kernel to </w:t>
+      </w:r>
+      <w:proofErr w:type="spellStart"/>
+      <w:r>
+        <w:rPr>
+          <w:rFonts w:ascii="Times New Roman" w:hAnsi="Times New Roman" w:cs="Times New Roman"/>
+          <w:lang w:eastAsia="ko-KR"/>
+        </w:rPr>
+        <w:t>cuBLAS</w:t>
+      </w:r>
+      <w:proofErr w:type="spellEnd"/>
+      <w:r>
+        <w:rPr>
+          <w:rFonts w:ascii="Times New Roman" w:hAnsi="Times New Roman" w:cs="Times New Roman"/>
+          <w:lang w:eastAsia="ko-KR"/>
+        </w:rPr>
+        <w:t xml:space="preserve"> performance?</w:t>
+      </w:r>
+    </w:p>
+    <w:p>
+      <w:pPr>
+        <w:jc w:val="both"/>
+        <w:rPr>
+          <w:rFonts w:ascii="Times New Roman" w:hAnsi="Times New Roman" w:cs="Times New Roman" w:hint="eastAsia"/>
+          <w:lang w:eastAsia="ko-KR"/>
+        </w:rPr>
+      </w:pPr>
+      <w:r>
+        <w:rPr>
+          <w:rFonts w:ascii="Times New Roman" w:hAnsi="Times New Roman" w:cs="Times New Roman"/>
+          <w:lang w:eastAsia="ko-KR"/>
+        </w:rPr>
+        <w:t xml:space="preserve">The optimized CUDA and </w:t>
+      </w:r>
+      <w:proofErr w:type="spellStart"/>
+      <w:r>
+        <w:rPr>
+          <w:rFonts w:ascii="Times New Roman" w:hAnsi="Times New Roman" w:cs="Times New Roman"/>
+          <w:lang w:eastAsia="ko-KR"/>
+        </w:rPr>
+        <w:t>cuBLAS</w:t>
+      </w:r>
+      <w:proofErr w:type="spellEnd"/>
+      <w:r>
+        <w:rPr>
+          <w:rFonts w:ascii="Times New Roman" w:hAnsi="Times New Roman" w:cs="Times New Roman"/>
+          <w:lang w:eastAsia="ko-KR"/>
+        </w:rPr>
+        <w:t xml:space="preserve"> code showed similar levels of computational speed in almost all cases.</w:t>
+      </w:r>
+    </w:p>
+    <w:p>
+      <w:pPr>
+        <w:jc w:val="both"/>
+        <w:rPr>
+          <w:rFonts w:ascii="Times New Roman" w:hAnsi="Times New Roman" w:cs="Times New Roman"/>
+          <w:lang w:eastAsia="ko-KR"/>
+        </w:rPr>
+      </w:pPr>
+      <w:r>
+        <w:rPr>
+          <w:rFonts w:ascii="Times New Roman" w:hAnsi="Times New Roman" w:cs="Times New Roman"/>
+          <w:lang w:eastAsia="ko-KR"/>
+        </w:rPr>
+        <w:t>5. Why mi</w:t>
+      </w:r>
+      <w:r>
+        <w:rPr>
+          <w:rFonts w:ascii="Times New Roman" w:hAnsi="Times New Roman" w:cs="Times New Roman"/>
+          <w:lang w:eastAsia="ko-KR"/>
+        </w:rPr>
+        <w:t>g</w:t>
+      </w:r>
+      <w:r>
+        <w:rPr>
+          <w:rFonts w:ascii="Times New Roman" w:hAnsi="Times New Roman" w:cs="Times New Roman"/>
+          <w:lang w:eastAsia="ko-KR"/>
+        </w:rPr>
+        <w:t xml:space="preserve">ht </w:t>
+      </w:r>
+      <w:proofErr w:type="spellStart"/>
+      <w:r>
+        <w:rPr>
+          <w:rFonts w:ascii="Times New Roman" w:hAnsi="Times New Roman" w:cs="Times New Roman"/>
+          <w:lang w:eastAsia="ko-KR"/>
+        </w:rPr>
+        <w:t>cuBLAS</w:t>
+      </w:r>
+      <w:proofErr w:type="spellEnd"/>
+      <w:r>
+        <w:rPr>
+          <w:rFonts w:ascii="Times New Roman" w:hAnsi="Times New Roman" w:cs="Times New Roman"/>
+          <w:lang w:eastAsia="ko-KR"/>
+        </w:rPr>
+        <w:t xml:space="preserve"> still outperform hand-written kernels?</w:t>
+      </w:r>
+    </w:p>
+    <w:p>
+      <w:pPr>
+        <w:jc w:val="both"/>
+        <w:rPr>
+          <w:rFonts w:ascii="Times New Roman" w:hAnsi="Times New Roman" w:cs="Times New Roman"/>
+          <w:lang w:eastAsia="ko-KR"/>
+        </w:rPr>
+      </w:pPr>
+      <w:r>
+        <w:rPr>
+          <w:rFonts w:ascii="Times New Roman" w:hAnsi="Times New Roman" w:cs="Times New Roman"/>
+          <w:lang w:eastAsia="ko-KR"/>
+        </w:rPr>
+        <w:t xml:space="preserve">I believe that, like many </w:t>
+      </w:r>
+      <w:proofErr w:type="spellStart"/>
+      <w:r>
+        <w:rPr>
+          <w:rFonts w:ascii="Times New Roman" w:hAnsi="Times New Roman" w:cs="Times New Roman"/>
+          <w:lang w:eastAsia="ko-KR"/>
+        </w:rPr>
+        <w:t>optimation</w:t>
+      </w:r>
+      <w:proofErr w:type="spellEnd"/>
+      <w:r>
+        <w:rPr>
+          <w:rFonts w:ascii="Times New Roman" w:hAnsi="Times New Roman" w:cs="Times New Roman"/>
+          <w:lang w:eastAsia="ko-KR"/>
+        </w:rPr>
+        <w:t xml:space="preserve"> codes, </w:t>
+      </w:r>
+      <w:proofErr w:type="spellStart"/>
+      <w:r>
+        <w:rPr>
+          <w:rFonts w:ascii="Times New Roman" w:hAnsi="Times New Roman" w:cs="Times New Roman"/>
+          <w:lang w:eastAsia="ko-KR"/>
+        </w:rPr>
+        <w:t>cuBLAS</w:t>
+      </w:r>
+      <w:proofErr w:type="spellEnd"/>
+      <w:r>
+        <w:rPr>
+          <w:rFonts w:ascii="Times New Roman" w:hAnsi="Times New Roman" w:cs="Times New Roman"/>
+          <w:lang w:eastAsia="ko-KR"/>
+        </w:rPr>
+        <w:t xml:space="preserve"> reduces computation time by selecting the calculation method based on the input size.</w:t>
+      </w:r>
+    </w:p>
+    <w:p>
+      <w:pPr>
+        <w:jc w:val="both"/>
+        <w:rPr>
+          <w:rFonts w:ascii="Times New Roman" w:hAnsi="Times New Roman" w:cs="Times New Roman" w:hint="eastAsia"/>
+          <w:lang w:eastAsia="ko-KR"/>
+        </w:rPr>
+      </w:pPr>
+      <w:r>
+        <w:rPr>
+          <w:rFonts w:ascii="Times New Roman" w:hAnsi="Times New Roman" w:cs="Times New Roman"/>
+          <w:lang w:eastAsia="ko-KR"/>
+        </w:rPr>
+        <w:t xml:space="preserve">For example, it likely uses a </w:t>
+      </w:r>
+      <w:proofErr w:type="spellStart"/>
+      <w:r>
+        <w:rPr>
+          <w:rFonts w:ascii="Times New Roman" w:hAnsi="Times New Roman" w:cs="Times New Roman"/>
+          <w:lang w:eastAsia="ko-KR"/>
+        </w:rPr>
+        <w:t>naive_cuda</w:t>
+      </w:r>
+      <w:proofErr w:type="spellEnd"/>
+      <w:r>
+        <w:rPr>
+          <w:rFonts w:ascii="Times New Roman" w:hAnsi="Times New Roman" w:cs="Times New Roman"/>
+          <w:lang w:eastAsia="ko-KR"/>
+        </w:rPr>
+        <w:t xml:space="preserve"> method for small N and an </w:t>
+      </w:r>
+      <w:proofErr w:type="spellStart"/>
+      <w:r>
+        <w:rPr>
+          <w:rFonts w:ascii="Times New Roman" w:hAnsi="Times New Roman" w:cs="Times New Roman"/>
+          <w:lang w:eastAsia="ko-KR"/>
+        </w:rPr>
+        <w:t>optimized_cuda</w:t>
+      </w:r>
+      <w:proofErr w:type="spellEnd"/>
+      <w:r>
+        <w:rPr>
+          <w:rFonts w:ascii="Times New Roman" w:hAnsi="Times New Roman" w:cs="Times New Roman"/>
+          <w:lang w:eastAsia="ko-KR"/>
+        </w:rPr>
+        <w:t xml:space="preserve"> method for large N.</w:t>
+      </w:r>
+    </w:p>
+    <w:p>
+      <w:pPr>
+        <w:jc w:val="both"/>
+        <w:rPr>
+          <w:rFonts w:ascii="Times New Roman" w:hAnsi="Times New Roman" w:cs="Times New Roman"/>
+          <w:lang w:eastAsia="ko-KR"/>
+        </w:rPr>
+      </w:pPr>
+    </w:p>
+    <w:p>
+      <w:pPr>
+        <w:jc w:val="both"/>
+        <w:rPr>
+          <w:rFonts w:ascii="Times New Roman" w:hAnsi="Times New Roman" w:cs="Times New Roman"/>
+          <w:lang w:eastAsia="ko-KR"/>
+        </w:rPr>
+      </w:pPr>
+      <w:r>
+        <w:rPr>
+          <w:rFonts w:ascii="Times New Roman" w:hAnsi="Times New Roman" w:cs="Times New Roman"/>
+          <w:noProof/>
           <w:lang w:eastAsia="ko-KR"/>
         </w:rPr>
         <w:drawing>
@@ -2061,7 +2524,7 @@
                     <pic:cNvPicPr/>
                   </pic:nvPicPr>
                   <pic:blipFill>
-                    <a:blip r:embed="rId18"/>
+                    <a:blip r:embed="rId21"/>
                     <a:stretch>
                       <a:fillRect/>
                     </a:stretch>
@@ -2147,7 +2610,7 @@
       <w:pPr>
         <w:jc w:val="both"/>
         <w:rPr>
-          <w:rFonts w:ascii="Times New Roman" w:hAnsi="Times New Roman" w:cs="Times New Roman" w:hint="eastAsia"/>
+          <w:rFonts w:ascii="Times New Roman" w:hAnsi="Times New Roman" w:cs="Times New Roman"/>
           <w:b/>
           <w:bCs/>
           <w:lang w:eastAsia="ko-KR"/>
@@ -2168,6 +2631,7 @@
           <w:noProof/>
           <w:lang w:eastAsia="ko-KR"/>
         </w:rPr>
+        <w:lastRenderedPageBreak/>
         <w:drawing>
           <wp:inline distT="0" distB="0" distL="0" distR="0" wp14:anchorId="1EADD4F4" wp14:editId="48216D60">
             <wp:extent cx="3435658" cy="2290439"/>
@@ -2184,7 +2648,7 @@
                     <pic:cNvPicPr/>
                   </pic:nvPicPr>
                   <pic:blipFill>
-                    <a:blip r:embed="rId19" cstate="print">
+                    <a:blip r:embed="rId22" cstate="print">
                       <a:extLst>
                         <a:ext uri="{28A0092B-C50C-407E-A947-70E740481C1C}">
                           <a14:useLocalDpi xmlns:a14="http://schemas.microsoft.com/office/drawing/2010/main" val="0"/>
@@ -2256,6 +2720,7 @@
       <w:r>
         <w:rPr>
           <w:rFonts w:ascii="Times New Roman" w:hAnsi="Times New Roman" w:cs="Times New Roman"/>
+          <w:noProof/>
           <w:lang w:eastAsia="ko-KR"/>
         </w:rPr>
         <w:drawing>
@@ -2274,7 +2739,7 @@
                     <pic:cNvPicPr/>
                   </pic:nvPicPr>
                   <pic:blipFill>
-                    <a:blip r:embed="rId20"/>
+                    <a:blip r:embed="rId23"/>
                     <a:stretch>
                       <a:fillRect/>
                     </a:stretch>
@@ -2315,6 +2780,7 @@
       <w:r>
         <w:rPr>
           <w:rFonts w:ascii="Times New Roman" w:hAnsi="Times New Roman" w:cs="Times New Roman"/>
+          <w:noProof/>
           <w:lang w:eastAsia="ko-KR"/>
         </w:rPr>
         <w:drawing>
@@ -2333,7 +2799,7 @@
                     <pic:cNvPicPr/>
                   </pic:nvPicPr>
                   <pic:blipFill>
-                    <a:blip r:embed="rId21"/>
+                    <a:blip r:embed="rId24"/>
                     <a:stretch>
                       <a:fillRect/>
                     </a:stretch>
@@ -2376,7 +2842,6 @@
           <w:rFonts w:ascii="Times New Roman" w:hAnsi="Times New Roman" w:cs="Times New Roman"/>
           <w:lang w:eastAsia="ko-KR"/>
         </w:rPr>
-        <w:lastRenderedPageBreak/>
         <w:t>Image processing was performed using a 5x5 edge detection filter and a sharpen filter.</w:t>
       </w:r>
       <w:r>
@@ -2401,7 +2866,7 @@
                     <pic:cNvPicPr/>
                   </pic:nvPicPr>
                   <pic:blipFill>
-                    <a:blip r:embed="rId22" cstate="print">
+                    <a:blip r:embed="rId25" cstate="print">
                       <a:extLst>
                         <a:ext uri="{28A0092B-C50C-407E-A947-70E740481C1C}">
                           <a14:useLocalDpi xmlns:a14="http://schemas.microsoft.com/office/drawing/2010/main" val="0"/>
@@ -2449,7 +2914,7 @@
                     <pic:cNvPicPr/>
                   </pic:nvPicPr>
                   <pic:blipFill>
-                    <a:blip r:embed="rId23" cstate="print">
+                    <a:blip r:embed="rId26" cstate="print">
                       <a:extLst>
                         <a:ext uri="{28A0092B-C50C-407E-A947-70E740481C1C}">
                           <a14:useLocalDpi xmlns:a14="http://schemas.microsoft.com/office/drawing/2010/main" val="0"/>
@@ -2505,24 +2970,26 @@
       <w:pPr>
         <w:jc w:val="both"/>
         <w:rPr>
-          <w:rFonts w:ascii="Times New Roman" w:hAnsi="Times New Roman" w:cs="Times New Roman" w:hint="eastAsia"/>
-          <w:lang w:eastAsia="ko-KR"/>
-        </w:rPr>
-      </w:pPr>
-    </w:p>
-    <w:p>
-      <w:pPr>
-        <w:jc w:val="both"/>
-        <w:rPr>
-          <w:rFonts w:ascii="Times New Roman" w:hAnsi="Times New Roman" w:cs="Times New Roman" w:hint="eastAsia"/>
-          <w:lang w:eastAsia="ko-KR"/>
-        </w:rPr>
-      </w:pPr>
-      <w:r>
-        <w:rPr>
-          <w:rFonts w:ascii="Times New Roman" w:hAnsi="Times New Roman" w:cs="Times New Roman"/>
-          <w:lang w:eastAsia="ko-KR"/>
-        </w:rPr>
+          <w:rFonts w:ascii="Times New Roman" w:hAnsi="Times New Roman" w:cs="Times New Roman"/>
+          <w:lang w:eastAsia="ko-KR"/>
+        </w:rPr>
+      </w:pPr>
+    </w:p>
+    <w:p>
+      <w:pPr>
+        <w:jc w:val="both"/>
+        <w:rPr>
+          <w:rFonts w:ascii="Times New Roman" w:hAnsi="Times New Roman" w:cs="Times New Roman"/>
+          <w:lang w:eastAsia="ko-KR"/>
+        </w:rPr>
+      </w:pPr>
+      <w:r>
+        <w:rPr>
+          <w:rFonts w:ascii="Times New Roman" w:hAnsi="Times New Roman" w:cs="Times New Roman"/>
+          <w:noProof/>
+          <w:lang w:eastAsia="ko-KR"/>
+        </w:rPr>
+        <w:lastRenderedPageBreak/>
         <w:drawing>
           <wp:inline distT="0" distB="0" distL="0" distR="0" wp14:anchorId="13A1E5D1" wp14:editId="00335C9E">
             <wp:extent cx="3462291" cy="3413094"/>
@@ -2539,7 +3006,7 @@
                     <pic:cNvPicPr/>
                   </pic:nvPicPr>
                   <pic:blipFill>
-                    <a:blip r:embed="rId24"/>
+                    <a:blip r:embed="rId27"/>
                     <a:stretch>
                       <a:fillRect/>
                     </a:stretch>
@@ -2561,7 +3028,7 @@
       </w:r>
     </w:p>
     <w:sectPr>
-      <w:headerReference w:type="default" r:id="rId25"/>
+      <w:headerReference w:type="default" r:id="rId28"/>
       <w:pgSz w:w="12240" w:h="15840"/>
       <w:pgMar w:top="1440" w:right="1440" w:bottom="1440" w:left="1440" w:header="708" w:footer="708" w:gutter="0"/>
       <w:cols w:space="708"/>
@@ -2659,10 +3126,263 @@
         <w:rFonts w:ascii="Times New Roman" w:hAnsi="Times New Roman" w:cs="Times New Roman"/>
       </w:rPr>
       <w:tab/>
-      <w:t>Jeong Hoon Choi</w:t>
+    </w:r>
+    <w:r>
+      <w:rPr>
+        <w:rFonts w:ascii="Times New Roman" w:hAnsi="Times New Roman" w:cs="Times New Roman"/>
+      </w:rPr>
+      <w:t>Group 15</w:t>
     </w:r>
   </w:p>
 </w:hdr>
+</file>
+
+<file path=word/numbering.xml><?xml version="1.0" encoding="utf-8"?>
+<w:numbering xmlns:wpc="http://schemas.microsoft.com/office/word/2010/wordprocessingCanvas" xmlns:cx="http://schemas.microsoft.com/office/drawing/2014/chartex" xmlns:cx1="http://schemas.microsoft.com/office/drawing/2015/9/8/chartex" xmlns:cx2="http://schemas.microsoft.com/office/drawing/2015/10/21/chartex" xmlns:cx3="http://schemas.microsoft.com/office/drawing/2016/5/9/chartex" xmlns:cx4="http://schemas.microsoft.com/office/drawing/2016/5/10/chartex" xmlns:cx5="http://schemas.microsoft.com/office/drawing/2016/5/11/chartex" xmlns:cx6="http://schemas.microsoft.com/office/drawing/2016/5/12/chartex" xmlns:cx7="http://schemas.microsoft.com/office/drawing/2016/5/13/chartex" xmlns:cx8="http://schemas.microsoft.com/office/drawing/2016/5/14/chartex" xmlns:mc="http://schemas.openxmlformats.org/markup-compatibility/2006" xmlns:aink="http://schemas.microsoft.com/office/drawing/2016/ink" xmlns:am3d="http://schemas.microsoft.com/office/drawing/2017/model3d" xmlns:o="urn:schemas-microsoft-com:office:office" xmlns:oel="http://schemas.microsoft.com/office/2019/extlst" xmlns:r="http://schemas.openxmlformats.org/officeDocument/2006/relationships" xmlns:m="http://schemas.openxmlformats.org/officeDocument/2006/math" xmlns:v="urn:schemas-microsoft-com:vml" xmlns:wp14="http://schemas.microsoft.com/office/word/2010/wordprocessingDrawing" xmlns:wp="http://schemas.openxmlformats.org/drawingml/2006/wordprocessingDrawing" xmlns:w10="urn:schemas-microsoft-com:office:word" xmlns:w="http://schemas.openxmlformats.org/wordprocessingml/2006/main" xmlns:w14="http://schemas.microsoft.com/office/word/2010/wordml" xmlns:w15="http://schemas.microsoft.com/office/word/2012/wordml" xmlns:w16cex="http://schemas.microsoft.com/office/word/2018/wordml/cex" xmlns:w16cid="http://schemas.microsoft.com/office/word/2016/wordml/cid" xmlns:w16="http://schemas.microsoft.com/office/word/2018/wordml" xmlns:w16du="http://schemas.microsoft.com/office/word/2023/wordml/word16du" xmlns:w16sdtdh="http://schemas.microsoft.com/office/word/2020/wordml/sdtdatahash" xmlns:w16sdtfl="http://schemas.microsoft.com/office/word/2024/wordml/sdtformatlock" xmlns:w16se="http://schemas.microsoft.com/office/word/2015/wordml/symex" xmlns:wpg="http://schemas.microsoft.com/office/word/2010/wordprocessingGroup" xmlns:wpi="http://schemas.microsoft.com/office/word/2010/wordprocessingInk" xmlns:wne="http://schemas.microsoft.com/office/word/2006/wordml" xmlns:wps="http://schemas.microsoft.com/office/word/2010/wordprocessingShape" mc:Ignorable="w14 w15 w16se w16cid w16 w16cex w16sdtdh w16sdtfl w16du wp14">
+  <w:abstractNum w:abstractNumId="0" w15:restartNumberingAfterBreak="0">
+    <w:nsid w:val="629D6BE2"/>
+    <w:multiLevelType w:val="hybridMultilevel"/>
+    <w:tmpl w:val="4C0E39C2"/>
+    <w:numStyleLink w:val="Bullet"/>
+  </w:abstractNum>
+  <w:abstractNum w:abstractNumId="1" w15:restartNumberingAfterBreak="0">
+    <w:nsid w:val="655E00B4"/>
+    <w:multiLevelType w:val="hybridMultilevel"/>
+    <w:tmpl w:val="4C0E39C2"/>
+    <w:styleLink w:val="Bullet"/>
+    <w:lvl w:ilvl="0" w:tplc="26F612B8">
+      <w:start w:val="1"/>
+      <w:numFmt w:val="bullet"/>
+      <w:lvlText w:val="•"/>
+      <w:lvlJc w:val="left"/>
+      <w:pPr>
+        <w:ind w:left="229" w:hanging="229"/>
+      </w:pPr>
+      <w:rPr>
+        <w:rFonts w:hAnsi="Arial Unicode MS"/>
+        <w:caps w:val="0"/>
+        <w:smallCaps w:val="0"/>
+        <w:strike w:val="0"/>
+        <w:dstrike w:val="0"/>
+        <w:outline w:val="0"/>
+        <w:emboss w:val="0"/>
+        <w:imprint w:val="0"/>
+        <w:spacing w:val="0"/>
+        <w:w w:val="100"/>
+        <w:kern w:val="0"/>
+        <w:position w:val="0"/>
+        <w:highlight w:val="none"/>
+        <w:vertAlign w:val="baseline"/>
+      </w:rPr>
+    </w:lvl>
+    <w:lvl w:ilvl="1" w:tplc="5A40BF86">
+      <w:start w:val="1"/>
+      <w:numFmt w:val="bullet"/>
+      <w:lvlText w:val="•"/>
+      <w:lvlJc w:val="left"/>
+      <w:pPr>
+        <w:ind w:left="409" w:hanging="229"/>
+      </w:pPr>
+      <w:rPr>
+        <w:rFonts w:hAnsi="Arial Unicode MS"/>
+        <w:caps w:val="0"/>
+        <w:smallCaps w:val="0"/>
+        <w:strike w:val="0"/>
+        <w:dstrike w:val="0"/>
+        <w:outline w:val="0"/>
+        <w:emboss w:val="0"/>
+        <w:imprint w:val="0"/>
+        <w:spacing w:val="0"/>
+        <w:w w:val="100"/>
+        <w:kern w:val="0"/>
+        <w:position w:val="-2"/>
+        <w:highlight w:val="none"/>
+        <w:vertAlign w:val="baseline"/>
+      </w:rPr>
+    </w:lvl>
+    <w:lvl w:ilvl="2" w:tplc="EB3CF048">
+      <w:start w:val="1"/>
+      <w:numFmt w:val="bullet"/>
+      <w:lvlText w:val="•"/>
+      <w:lvlJc w:val="left"/>
+      <w:pPr>
+        <w:ind w:left="556" w:hanging="196"/>
+      </w:pPr>
+      <w:rPr>
+        <w:rFonts w:hAnsi="Arial Unicode MS"/>
+        <w:caps w:val="0"/>
+        <w:smallCaps w:val="0"/>
+        <w:strike w:val="0"/>
+        <w:dstrike w:val="0"/>
+        <w:outline w:val="0"/>
+        <w:emboss w:val="0"/>
+        <w:imprint w:val="0"/>
+        <w:spacing w:val="0"/>
+        <w:w w:val="100"/>
+        <w:kern w:val="0"/>
+        <w:position w:val="-2"/>
+        <w:highlight w:val="none"/>
+        <w:vertAlign w:val="baseline"/>
+      </w:rPr>
+    </w:lvl>
+    <w:lvl w:ilvl="3" w:tplc="A4E8E7E8">
+      <w:start w:val="1"/>
+      <w:numFmt w:val="bullet"/>
+      <w:lvlText w:val="•"/>
+      <w:lvlJc w:val="left"/>
+      <w:pPr>
+        <w:ind w:left="769" w:hanging="229"/>
+      </w:pPr>
+      <w:rPr>
+        <w:rFonts w:hAnsi="Arial Unicode MS"/>
+        <w:caps w:val="0"/>
+        <w:smallCaps w:val="0"/>
+        <w:strike w:val="0"/>
+        <w:dstrike w:val="0"/>
+        <w:outline w:val="0"/>
+        <w:emboss w:val="0"/>
+        <w:imprint w:val="0"/>
+        <w:spacing w:val="0"/>
+        <w:w w:val="100"/>
+        <w:kern w:val="0"/>
+        <w:position w:val="-2"/>
+        <w:highlight w:val="none"/>
+        <w:vertAlign w:val="baseline"/>
+      </w:rPr>
+    </w:lvl>
+    <w:lvl w:ilvl="4" w:tplc="4648CE5A">
+      <w:start w:val="1"/>
+      <w:numFmt w:val="bullet"/>
+      <w:lvlText w:val="•"/>
+      <w:lvlJc w:val="left"/>
+      <w:pPr>
+        <w:ind w:left="949" w:hanging="229"/>
+      </w:pPr>
+      <w:rPr>
+        <w:rFonts w:hAnsi="Arial Unicode MS"/>
+        <w:caps w:val="0"/>
+        <w:smallCaps w:val="0"/>
+        <w:strike w:val="0"/>
+        <w:dstrike w:val="0"/>
+        <w:outline w:val="0"/>
+        <w:emboss w:val="0"/>
+        <w:imprint w:val="0"/>
+        <w:spacing w:val="0"/>
+        <w:w w:val="100"/>
+        <w:kern w:val="0"/>
+        <w:position w:val="-2"/>
+        <w:highlight w:val="none"/>
+        <w:vertAlign w:val="baseline"/>
+      </w:rPr>
+    </w:lvl>
+    <w:lvl w:ilvl="5" w:tplc="002E6288">
+      <w:start w:val="1"/>
+      <w:numFmt w:val="bullet"/>
+      <w:lvlText w:val="•"/>
+      <w:lvlJc w:val="left"/>
+      <w:pPr>
+        <w:ind w:left="1129" w:hanging="229"/>
+      </w:pPr>
+      <w:rPr>
+        <w:rFonts w:hAnsi="Arial Unicode MS"/>
+        <w:caps w:val="0"/>
+        <w:smallCaps w:val="0"/>
+        <w:strike w:val="0"/>
+        <w:dstrike w:val="0"/>
+        <w:outline w:val="0"/>
+        <w:emboss w:val="0"/>
+        <w:imprint w:val="0"/>
+        <w:spacing w:val="0"/>
+        <w:w w:val="100"/>
+        <w:kern w:val="0"/>
+        <w:position w:val="-2"/>
+        <w:highlight w:val="none"/>
+        <w:vertAlign w:val="baseline"/>
+      </w:rPr>
+    </w:lvl>
+    <w:lvl w:ilvl="6" w:tplc="5344C4C2">
+      <w:start w:val="1"/>
+      <w:numFmt w:val="bullet"/>
+      <w:lvlText w:val="•"/>
+      <w:lvlJc w:val="left"/>
+      <w:pPr>
+        <w:ind w:left="1309" w:hanging="229"/>
+      </w:pPr>
+      <w:rPr>
+        <w:rFonts w:hAnsi="Arial Unicode MS"/>
+        <w:caps w:val="0"/>
+        <w:smallCaps w:val="0"/>
+        <w:strike w:val="0"/>
+        <w:dstrike w:val="0"/>
+        <w:outline w:val="0"/>
+        <w:emboss w:val="0"/>
+        <w:imprint w:val="0"/>
+        <w:spacing w:val="0"/>
+        <w:w w:val="100"/>
+        <w:kern w:val="0"/>
+        <w:position w:val="-2"/>
+        <w:highlight w:val="none"/>
+        <w:vertAlign w:val="baseline"/>
+      </w:rPr>
+    </w:lvl>
+    <w:lvl w:ilvl="7" w:tplc="F1E0E054">
+      <w:start w:val="1"/>
+      <w:numFmt w:val="bullet"/>
+      <w:lvlText w:val="•"/>
+      <w:lvlJc w:val="left"/>
+      <w:pPr>
+        <w:ind w:left="1489" w:hanging="229"/>
+      </w:pPr>
+      <w:rPr>
+        <w:rFonts w:hAnsi="Arial Unicode MS"/>
+        <w:caps w:val="0"/>
+        <w:smallCaps w:val="0"/>
+        <w:strike w:val="0"/>
+        <w:dstrike w:val="0"/>
+        <w:outline w:val="0"/>
+        <w:emboss w:val="0"/>
+        <w:imprint w:val="0"/>
+        <w:spacing w:val="0"/>
+        <w:w w:val="100"/>
+        <w:kern w:val="0"/>
+        <w:position w:val="-2"/>
+        <w:highlight w:val="none"/>
+        <w:vertAlign w:val="baseline"/>
+      </w:rPr>
+    </w:lvl>
+    <w:lvl w:ilvl="8" w:tplc="9F8A0608">
+      <w:start w:val="1"/>
+      <w:numFmt w:val="bullet"/>
+      <w:lvlText w:val="•"/>
+      <w:lvlJc w:val="left"/>
+      <w:pPr>
+        <w:ind w:left="1669" w:hanging="229"/>
+      </w:pPr>
+      <w:rPr>
+        <w:rFonts w:hAnsi="Arial Unicode MS"/>
+        <w:caps w:val="0"/>
+        <w:smallCaps w:val="0"/>
+        <w:strike w:val="0"/>
+        <w:dstrike w:val="0"/>
+        <w:outline w:val="0"/>
+        <w:emboss w:val="0"/>
+        <w:imprint w:val="0"/>
+        <w:spacing w:val="0"/>
+        <w:w w:val="100"/>
+        <w:kern w:val="0"/>
+        <w:position w:val="-2"/>
+        <w:highlight w:val="none"/>
+        <w:vertAlign w:val="baseline"/>
+      </w:rPr>
+    </w:lvl>
+  </w:abstractNum>
+  <w:num w:numId="1" w16cid:durableId="1136407910">
+    <w:abstractNumId w:val="1"/>
+  </w:num>
+  <w:num w:numId="2" w16cid:durableId="841820090">
+    <w:abstractNumId w:val="0"/>
+  </w:num>
+</w:numbering>
 </file>
 
 <file path=word/styles.xml><?xml version="1.0" encoding="utf-8"?>
@@ -3670,6 +4390,46 @@
       </w:tblBorders>
     </w:tblPr>
   </w:style>
+  <w:style w:type="paragraph" w:customStyle="1" w:styleId="Default">
+    <w:name w:val="Default"/>
+    <w:rsid w:val="00E93C99"/>
+    <w:pPr>
+      <w:pBdr>
+        <w:top w:val="nil"/>
+        <w:left w:val="nil"/>
+        <w:bottom w:val="nil"/>
+        <w:right w:val="nil"/>
+        <w:between w:val="nil"/>
+        <w:bar w:val="nil"/>
+      </w:pBdr>
+      <w:suppressAutoHyphens/>
+    </w:pPr>
+    <w:rPr>
+      <w:rFonts w:ascii="Times Roman" w:eastAsia="Arial Unicode MS" w:hAnsi="Times Roman" w:cs="Arial Unicode MS"/>
+      <w:color w:val="000000"/>
+      <w:kern w:val="0"/>
+      <w:sz w:val="28"/>
+      <w:szCs w:val="28"/>
+      <w:bdr w:val="nil"/>
+      <w:shd w:val="clear" w:color="auto" w:fill="FFFFFF"/>
+      <w:lang w:eastAsia="ko-KR"/>
+      <w14:textOutline w14:w="0" w14:cap="flat" w14:cmpd="sng" w14:algn="ctr">
+        <w14:noFill/>
+        <w14:prstDash w14:val="solid"/>
+        <w14:bevel/>
+      </w14:textOutline>
+      <w14:ligatures w14:val="none"/>
+    </w:rPr>
+  </w:style>
+  <w:style w:type="numbering" w:customStyle="1" w:styleId="Bullet">
+    <w:name w:val="Bullet"/>
+    <w:rsid w:val="00E93C99"/>
+    <w:pPr>
+      <w:numPr>
+        <w:numId w:val="1"/>
+      </w:numPr>
+    </w:pPr>
+  </w:style>
 </w:styles>
 </file>
 

</xml_diff>